<commit_message>
adapt the features imputation in code according to last notebooks adapt the automatic model selection mechanism add the adaboost, mlp and random forest to models, add to the report divide the notebooks
</commit_message>
<xml_diff>
--- a/hw5/dry_alex/328626114_205689581.docx
+++ b/hw5/dry_alex/328626114_205689581.docx
@@ -80,6 +80,18 @@
       <w:r>
         <w:lastRenderedPageBreak/>
         <w:t>Features imputation</w:t>
+      </w:r>
+    </w:p>
+    <w:p/>
+    <w:p>
+      <w:r>
+        <w:t>Some feature imputations techniques depend on the dataset, such as replacing missing values with the mean value. For such cases, the mean values found from the operation on the training set were found and saved</w:t>
+      </w:r>
+      <w:r>
+        <w:t xml:space="preserve">. And later used on the test set and the unseen data. </w:t>
+      </w:r>
+      <w:r>
+        <w:t xml:space="preserve"> </w:t>
       </w:r>
     </w:p>
     <w:p/>
@@ -536,6 +548,33 @@
         <w:t>For each PCR result, we use the z-value to discover outliers. Then calculate the mean without the outliers. Then we replace the outliers and the missing values by those means or the KNN.</w:t>
       </w:r>
     </w:p>
+    <w:p>
+      <w:pPr>
+        <w:pStyle w:val="ListParagraph"/>
+        <w:numPr>
+          <w:ilvl w:val="0"/>
+          <w:numId w:val="5"/>
+        </w:numPr>
+      </w:pPr>
+      <w:r>
+        <w:t>For training set: we SAVE the mean and STD values that were calculated</w:t>
+      </w:r>
+    </w:p>
+    <w:p>
+      <w:pPr>
+        <w:pStyle w:val="ListParagraph"/>
+        <w:numPr>
+          <w:ilvl w:val="0"/>
+          <w:numId w:val="5"/>
+        </w:numPr>
+      </w:pPr>
+      <w:r>
+        <w:t xml:space="preserve">For test/unseen sets: </w:t>
+      </w:r>
+      <w:r>
+        <w:t>we use the saved mean and std values for each feature to find outliers in the unseen dataset. (we use the same z-score value). We then replace the outliers and missing values with the mean.</w:t>
+      </w:r>
+    </w:p>
     <w:p/>
     <w:p>
       <w:pPr>
@@ -552,7 +591,7 @@
     <w:p/>
     <w:p>
       <w:r>
-        <w:t>Nothing special was done so far</w:t>
+        <w:t>No correlation was found between this feature and any other feature. So we add a new categorical value ‘5’ for ‘unknown syndrome class’</w:t>
       </w:r>
       <w:r>
         <w:t>.</w:t>
@@ -877,10 +916,13 @@
         <w:t>, which created new samples for the minority classes.</w:t>
       </w:r>
       <w:r>
-        <w:t xml:space="preserve"> We </w:t>
-      </w:r>
-      <w:r>
-        <w:t xml:space="preserve">use the </w:t>
+        <w:t xml:space="preserve"> </w:t>
+      </w:r>
+      <w:r>
+        <w:t>The class imbalance handling was also added to the automatic training process</w:t>
+      </w:r>
+      <w:r>
+        <w:t xml:space="preserve">. </w:t>
       </w:r>
     </w:p>
     <w:p/>
@@ -888,7 +930,6 @@
     <w:p>
       <w:pPr>
         <w:rPr>
-          <w:rFonts w:hint="cs"/>
           <w:rtl/>
         </w:rPr>
       </w:pPr>
@@ -1034,10 +1075,10 @@
           <w:noProof/>
         </w:rPr>
         <w:drawing>
-          <wp:inline distT="0" distB="0" distL="0" distR="0" wp14:anchorId="7E20B063" wp14:editId="1E9E025E">
-            <wp:extent cx="3363199" cy="1214323"/>
-            <wp:effectExtent l="0" t="0" r="8890" b="5080"/>
-            <wp:docPr id="12" name="Picture 12"/>
+          <wp:inline distT="0" distB="0" distL="0" distR="0" wp14:anchorId="526EE8AC" wp14:editId="5DEC69F4">
+            <wp:extent cx="3794956" cy="1419149"/>
+            <wp:effectExtent l="0" t="0" r="0" b="0"/>
+            <wp:docPr id="13" name="Picture 13"/>
             <wp:cNvGraphicFramePr>
               <a:graphicFrameLocks xmlns:a="http://schemas.openxmlformats.org/drawingml/2006/main" noChangeAspect="1"/>
             </wp:cNvGraphicFramePr>
@@ -1057,7 +1098,7 @@
                   <pic:spPr>
                     <a:xfrm>
                       <a:off x="0" y="0"/>
-                      <a:ext cx="3413304" cy="1232414"/>
+                      <a:ext cx="3854791" cy="1441525"/>
                     </a:xfrm>
                     <a:prstGeom prst="rect">
                       <a:avLst/>
@@ -1072,7 +1113,13 @@
     </w:p>
     <w:p>
       <w:r>
-        <w:t xml:space="preserve">In reality it would converge already after 50 epochs (iterations), with the accuracy of 88% on the test set, thus proving superior to the </w:t>
+        <w:t>In reality it would converge already after 50 epochs (iterations), with the accuracy of 8</w:t>
+      </w:r>
+      <w:r>
+        <w:t>9</w:t>
+      </w:r>
+      <w:r>
+        <w:t xml:space="preserve">% on the test set, thus proving superior to the </w:t>
       </w:r>
       <w:proofErr w:type="spellStart"/>
       <w:r>
@@ -1374,6 +1421,119 @@
     </w:lvl>
   </w:abstractNum>
   <w:abstractNum w:abstractNumId="1" w15:restartNumberingAfterBreak="0">
+    <w:nsid w:val="3DF113D2"/>
+    <w:multiLevelType w:val="hybridMultilevel"/>
+    <w:tmpl w:val="16B0C9E4"/>
+    <w:lvl w:ilvl="0" w:tplc="04090001">
+      <w:start w:val="1"/>
+      <w:numFmt w:val="bullet"/>
+      <w:lvlText w:val=""/>
+      <w:lvlJc w:val="left"/>
+      <w:pPr>
+        <w:ind w:left="720" w:hanging="360"/>
+      </w:pPr>
+      <w:rPr>
+        <w:rFonts w:ascii="Symbol" w:hAnsi="Symbol" w:hint="default"/>
+      </w:rPr>
+    </w:lvl>
+    <w:lvl w:ilvl="1" w:tplc="04090003" w:tentative="1">
+      <w:start w:val="1"/>
+      <w:numFmt w:val="bullet"/>
+      <w:lvlText w:val="o"/>
+      <w:lvlJc w:val="left"/>
+      <w:pPr>
+        <w:ind w:left="1440" w:hanging="360"/>
+      </w:pPr>
+      <w:rPr>
+        <w:rFonts w:ascii="Courier New" w:hAnsi="Courier New" w:cs="Courier New" w:hint="default"/>
+      </w:rPr>
+    </w:lvl>
+    <w:lvl w:ilvl="2" w:tplc="04090005" w:tentative="1">
+      <w:start w:val="1"/>
+      <w:numFmt w:val="bullet"/>
+      <w:lvlText w:val=""/>
+      <w:lvlJc w:val="left"/>
+      <w:pPr>
+        <w:ind w:left="2160" w:hanging="360"/>
+      </w:pPr>
+      <w:rPr>
+        <w:rFonts w:ascii="Wingdings" w:hAnsi="Wingdings" w:hint="default"/>
+      </w:rPr>
+    </w:lvl>
+    <w:lvl w:ilvl="3" w:tplc="04090001" w:tentative="1">
+      <w:start w:val="1"/>
+      <w:numFmt w:val="bullet"/>
+      <w:lvlText w:val=""/>
+      <w:lvlJc w:val="left"/>
+      <w:pPr>
+        <w:ind w:left="2880" w:hanging="360"/>
+      </w:pPr>
+      <w:rPr>
+        <w:rFonts w:ascii="Symbol" w:hAnsi="Symbol" w:hint="default"/>
+      </w:rPr>
+    </w:lvl>
+    <w:lvl w:ilvl="4" w:tplc="04090003" w:tentative="1">
+      <w:start w:val="1"/>
+      <w:numFmt w:val="bullet"/>
+      <w:lvlText w:val="o"/>
+      <w:lvlJc w:val="left"/>
+      <w:pPr>
+        <w:ind w:left="3600" w:hanging="360"/>
+      </w:pPr>
+      <w:rPr>
+        <w:rFonts w:ascii="Courier New" w:hAnsi="Courier New" w:cs="Courier New" w:hint="default"/>
+      </w:rPr>
+    </w:lvl>
+    <w:lvl w:ilvl="5" w:tplc="04090005" w:tentative="1">
+      <w:start w:val="1"/>
+      <w:numFmt w:val="bullet"/>
+      <w:lvlText w:val=""/>
+      <w:lvlJc w:val="left"/>
+      <w:pPr>
+        <w:ind w:left="4320" w:hanging="360"/>
+      </w:pPr>
+      <w:rPr>
+        <w:rFonts w:ascii="Wingdings" w:hAnsi="Wingdings" w:hint="default"/>
+      </w:rPr>
+    </w:lvl>
+    <w:lvl w:ilvl="6" w:tplc="04090001" w:tentative="1">
+      <w:start w:val="1"/>
+      <w:numFmt w:val="bullet"/>
+      <w:lvlText w:val=""/>
+      <w:lvlJc w:val="left"/>
+      <w:pPr>
+        <w:ind w:left="5040" w:hanging="360"/>
+      </w:pPr>
+      <w:rPr>
+        <w:rFonts w:ascii="Symbol" w:hAnsi="Symbol" w:hint="default"/>
+      </w:rPr>
+    </w:lvl>
+    <w:lvl w:ilvl="7" w:tplc="04090003" w:tentative="1">
+      <w:start w:val="1"/>
+      <w:numFmt w:val="bullet"/>
+      <w:lvlText w:val="o"/>
+      <w:lvlJc w:val="left"/>
+      <w:pPr>
+        <w:ind w:left="5760" w:hanging="360"/>
+      </w:pPr>
+      <w:rPr>
+        <w:rFonts w:ascii="Courier New" w:hAnsi="Courier New" w:cs="Courier New" w:hint="default"/>
+      </w:rPr>
+    </w:lvl>
+    <w:lvl w:ilvl="8" w:tplc="04090005" w:tentative="1">
+      <w:start w:val="1"/>
+      <w:numFmt w:val="bullet"/>
+      <w:lvlText w:val=""/>
+      <w:lvlJc w:val="left"/>
+      <w:pPr>
+        <w:ind w:left="6480" w:hanging="360"/>
+      </w:pPr>
+      <w:rPr>
+        <w:rFonts w:ascii="Wingdings" w:hAnsi="Wingdings" w:hint="default"/>
+      </w:rPr>
+    </w:lvl>
+  </w:abstractNum>
+  <w:abstractNum w:abstractNumId="2" w15:restartNumberingAfterBreak="0">
     <w:nsid w:val="5E4A045E"/>
     <w:multiLevelType w:val="hybridMultilevel"/>
     <w:tmpl w:val="11320874"/>
@@ -1462,7 +1622,7 @@
       </w:pPr>
     </w:lvl>
   </w:abstractNum>
-  <w:abstractNum w:abstractNumId="2" w15:restartNumberingAfterBreak="0">
+  <w:abstractNum w:abstractNumId="3" w15:restartNumberingAfterBreak="0">
     <w:nsid w:val="5EE709CA"/>
     <w:multiLevelType w:val="hybridMultilevel"/>
     <w:tmpl w:val="57E419B8"/>
@@ -1551,7 +1711,7 @@
       </w:pPr>
     </w:lvl>
   </w:abstractNum>
-  <w:abstractNum w:abstractNumId="3" w15:restartNumberingAfterBreak="0">
+  <w:abstractNum w:abstractNumId="4" w15:restartNumberingAfterBreak="0">
     <w:nsid w:val="708566E6"/>
     <w:multiLevelType w:val="hybridMultilevel"/>
     <w:tmpl w:val="C5168BE6"/>
@@ -1641,16 +1801,19 @@
     </w:lvl>
   </w:abstractNum>
   <w:num w:numId="1">
-    <w:abstractNumId w:val="1"/>
+    <w:abstractNumId w:val="2"/>
   </w:num>
   <w:num w:numId="2">
-    <w:abstractNumId w:val="2"/>
+    <w:abstractNumId w:val="3"/>
   </w:num>
   <w:num w:numId="3">
     <w:abstractNumId w:val="0"/>
   </w:num>
   <w:num w:numId="4">
-    <w:abstractNumId w:val="3"/>
+    <w:abstractNumId w:val="4"/>
+  </w:num>
+  <w:num w:numId="5">
+    <w:abstractNumId w:val="1"/>
   </w:num>
 </w:numbering>
 </file>

</xml_diff>